<commit_message>
Table Design / Collections
update Collections / Table Design
</commit_message>
<xml_diff>
--- a/Main Project/Project Reports/Collections/Collections.docx
+++ b/Main Project/Project Reports/Collections/Collections.docx
@@ -4223,7 +4223,7 @@
           <w:b/>
           <w:sz w:val="28"/>
         </w:rPr>
-        <w:t>Feedbacks</w:t>
+        <w:t>Feedback</w:t>
       </w:r>
     </w:p>
     <w:tbl>
@@ -4910,7 +4910,7 @@
           <w:b/>
           <w:sz w:val="28"/>
         </w:rPr>
-        <w:t>Chats</w:t>
+        <w:t>Chat</w:t>
       </w:r>
     </w:p>
     <w:tbl>
@@ -7213,7 +7213,7 @@
           <w:b/>
           <w:sz w:val="28"/>
         </w:rPr>
-        <w:t>Seasonal Recommendations</w:t>
+        <w:t>Seasonal Recommendation</w:t>
       </w:r>
     </w:p>
     <w:tbl>

</xml_diff>